<commit_message>
add cs task 1, second version
</commit_message>
<xml_diff>
--- a/ch.bfh.bti7081.s2013.black/doc/taskRepository/1/CS Task 1.docx
+++ b/ch.bfh.bti7081.s2013.black/doc/taskRepository/1/CS Task 1.docx
@@ -168,6 +168,42 @@
     </w:p>
     <w:p>
       <w:pPr>
+        <w:pStyle w:val="Listenabsatz"/>
+        <w:numPr>
+          <w:ilvl w:val="0"/>
+          <w:numId w:val="2"/>
+        </w:numPr>
+        <w:rPr>
+          <w:lang w:val="en-GB"/>
+        </w:rPr>
+      </w:pPr>
+      <w:r>
+        <w:rPr>
+          <w:lang w:val="en-GB"/>
+        </w:rPr>
+        <w:t>Other actors</w:t>
+      </w:r>
+    </w:p>
+    <w:p>
+      <w:pPr>
+        <w:pStyle w:val="Listenabsatz"/>
+        <w:numPr>
+          <w:ilvl w:val="1"/>
+          <w:numId w:val="2"/>
+        </w:numPr>
+        <w:rPr>
+          <w:lang w:val="en-GB"/>
+        </w:rPr>
+      </w:pPr>
+      <w:r>
+        <w:rPr>
+          <w:lang w:val="en-GB"/>
+        </w:rPr>
+        <w:t>Patients, visitors (visitor monitor for appointments, presentations, visitor  times)</w:t>
+      </w:r>
+    </w:p>
+    <w:p>
+      <w:pPr>
         <w:rPr>
           <w:lang w:val="en-GB"/>
         </w:rPr>
@@ -185,412 +221,550 @@
           <w:lang w:val="en-GB"/>
         </w:rPr>
         <w:t>Key features</w:t>
+      </w:r>
+    </w:p>
+    <w:p>
+      <w:pPr>
+        <w:pStyle w:val="Listenabsatz"/>
+        <w:numPr>
+          <w:ilvl w:val="0"/>
+          <w:numId w:val="3"/>
+        </w:numPr>
+        <w:rPr>
+          <w:lang w:val="en-GB"/>
+        </w:rPr>
+      </w:pPr>
+      <w:r>
+        <w:rPr>
+          <w:lang w:val="en-GB"/>
+        </w:rPr>
+        <w:t>User „clinical staff“</w:t>
+      </w:r>
+    </w:p>
+    <w:p>
+      <w:pPr>
+        <w:pStyle w:val="Listenabsatz"/>
+        <w:rPr>
+          <w:lang w:val="en-GB"/>
+        </w:rPr>
+      </w:pPr>
+      <w:r>
+        <w:rPr>
+          <w:lang w:val="en-GB"/>
+        </w:rPr>
+        <w:t>Provide following key-features:</w:t>
+      </w:r>
+    </w:p>
+    <w:p>
+      <w:pPr>
+        <w:pStyle w:val="Listenabsatz"/>
+        <w:numPr>
+          <w:ilvl w:val="1"/>
+          <w:numId w:val="3"/>
+        </w:numPr>
+        <w:rPr>
+          <w:lang w:val="en-GB"/>
+        </w:rPr>
+      </w:pPr>
+      <w:r>
+        <w:rPr>
+          <w:lang w:val="en-GB"/>
+        </w:rPr>
+        <w:t xml:space="preserve">Select, update, insert and delete patient records </w:t>
+      </w:r>
+    </w:p>
+    <w:p>
+      <w:pPr>
+        <w:pStyle w:val="Listenabsatz"/>
+        <w:ind w:left="1440"/>
+        <w:rPr>
+          <w:lang w:val="en-GB"/>
+        </w:rPr>
+      </w:pPr>
+      <w:r>
+        <w:rPr>
+          <w:lang w:val="en-GB"/>
+        </w:rPr>
+        <w:t xml:space="preserve">(Address data like name, phone number, </w:t>
+      </w:r>
+      <w:proofErr w:type="spellStart"/>
+      <w:r>
+        <w:rPr>
+          <w:lang w:val="en-GB"/>
+        </w:rPr>
+        <w:t>etc</w:t>
+      </w:r>
+      <w:proofErr w:type="spellEnd"/>
+      <w:r>
+        <w:rPr>
+          <w:lang w:val="en-GB"/>
+        </w:rPr>
+        <w:t>)</w:t>
+      </w:r>
+    </w:p>
+    <w:p>
+      <w:pPr>
+        <w:pStyle w:val="Listenabsatz"/>
+        <w:numPr>
+          <w:ilvl w:val="1"/>
+          <w:numId w:val="3"/>
+        </w:numPr>
+        <w:rPr>
+          <w:lang w:val="en-GB"/>
+        </w:rPr>
+      </w:pPr>
+      <w:r>
+        <w:rPr>
+          <w:lang w:val="en-GB"/>
+        </w:rPr>
+        <w:t xml:space="preserve">View patient history </w:t>
+      </w:r>
+    </w:p>
+    <w:p>
+      <w:pPr>
+        <w:pStyle w:val="Listenabsatz"/>
+        <w:ind w:left="1440"/>
+        <w:rPr>
+          <w:lang w:val="en-GB"/>
+        </w:rPr>
+      </w:pPr>
+      <w:r>
+        <w:rPr>
+          <w:lang w:val="en-GB"/>
+        </w:rPr>
+        <w:t>(Report)</w:t>
+      </w:r>
+    </w:p>
+    <w:p>
+      <w:pPr>
+        <w:pStyle w:val="Listenabsatz"/>
+        <w:numPr>
+          <w:ilvl w:val="1"/>
+          <w:numId w:val="3"/>
+        </w:numPr>
+        <w:rPr>
+          <w:lang w:val="en-GB"/>
+        </w:rPr>
+      </w:pPr>
+      <w:r>
+        <w:rPr>
+          <w:lang w:val="en-GB"/>
+        </w:rPr>
+        <w:t>Add record to patient with treatment</w:t>
+      </w:r>
+    </w:p>
+    <w:p>
+      <w:pPr>
+        <w:pStyle w:val="Listenabsatz"/>
+        <w:ind w:left="1440"/>
+        <w:rPr>
+          <w:lang w:val="en-GB"/>
+        </w:rPr>
+      </w:pPr>
+      <w:r>
+        <w:rPr>
+          <w:lang w:val="en-GB"/>
+        </w:rPr>
+        <w:t xml:space="preserve">(Date, prescriptions, info’s, </w:t>
+      </w:r>
+      <w:proofErr w:type="spellStart"/>
+      <w:r>
+        <w:rPr>
+          <w:lang w:val="en-GB"/>
+        </w:rPr>
+        <w:t>etc</w:t>
+      </w:r>
+      <w:proofErr w:type="spellEnd"/>
+      <w:r>
+        <w:rPr>
+          <w:lang w:val="en-GB"/>
+        </w:rPr>
+        <w:t>)</w:t>
+      </w:r>
+    </w:p>
+    <w:p>
+      <w:pPr>
+        <w:pStyle w:val="Listenabsatz"/>
+        <w:numPr>
+          <w:ilvl w:val="2"/>
+          <w:numId w:val="3"/>
+        </w:numPr>
+        <w:rPr>
+          <w:lang w:val="en-GB"/>
+        </w:rPr>
+      </w:pPr>
+      <w:r>
+        <w:rPr>
+          <w:lang w:val="en-GB"/>
+        </w:rPr>
+        <w:t>Add medicines</w:t>
+      </w:r>
+    </w:p>
+    <w:p>
+      <w:pPr>
+        <w:pStyle w:val="Listenabsatz"/>
+        <w:numPr>
+          <w:ilvl w:val="2"/>
+          <w:numId w:val="3"/>
+        </w:numPr>
+        <w:rPr>
+          <w:lang w:val="en-GB"/>
+        </w:rPr>
+      </w:pPr>
+      <w:r>
+        <w:rPr>
+          <w:lang w:val="en-GB"/>
+        </w:rPr>
+        <w:t>Add therapy</w:t>
+      </w:r>
+    </w:p>
+    <w:p>
+      <w:pPr>
+        <w:pStyle w:val="Listenabsatz"/>
+        <w:numPr>
+          <w:ilvl w:val="2"/>
+          <w:numId w:val="3"/>
+        </w:numPr>
+        <w:rPr>
+          <w:lang w:val="en-GB"/>
+        </w:rPr>
+      </w:pPr>
+      <w:r>
+        <w:rPr>
+          <w:lang w:val="en-GB"/>
+        </w:rPr>
+        <w:t>Add forecasting for next appointments</w:t>
+      </w:r>
+    </w:p>
+    <w:p>
+      <w:pPr>
+        <w:pStyle w:val="Listenabsatz"/>
+        <w:numPr>
+          <w:ilvl w:val="1"/>
+          <w:numId w:val="3"/>
+        </w:numPr>
+        <w:rPr>
+          <w:lang w:val="en-GB"/>
+        </w:rPr>
+      </w:pPr>
+      <w:r>
+        <w:rPr>
+          <w:lang w:val="en-GB"/>
+        </w:rPr>
+        <w:t xml:space="preserve">Various functions as search, print, </w:t>
+      </w:r>
+      <w:proofErr w:type="spellStart"/>
+      <w:r>
+        <w:rPr>
+          <w:lang w:val="en-GB"/>
+        </w:rPr>
+        <w:t>etc</w:t>
+      </w:r>
+      <w:proofErr w:type="spellEnd"/>
+    </w:p>
+    <w:p>
+      <w:pPr>
+        <w:pStyle w:val="Listenabsatz"/>
+        <w:numPr>
+          <w:ilvl w:val="0"/>
+          <w:numId w:val="3"/>
+        </w:numPr>
+        <w:rPr>
+          <w:lang w:val="en-GB"/>
+        </w:rPr>
+      </w:pPr>
+      <w:r>
+        <w:rPr>
+          <w:lang w:val="en-GB"/>
+        </w:rPr>
+        <w:t>User “receptionist”</w:t>
+      </w:r>
+    </w:p>
+    <w:p>
+      <w:pPr>
+        <w:pStyle w:val="Listenabsatz"/>
+        <w:rPr>
+          <w:lang w:val="en-GB"/>
+        </w:rPr>
+      </w:pPr>
+      <w:r>
+        <w:rPr>
+          <w:lang w:val="en-GB"/>
+        </w:rPr>
+        <w:t>Provide following key-features:</w:t>
+      </w:r>
+    </w:p>
+    <w:p>
+      <w:pPr>
+        <w:pStyle w:val="Listenabsatz"/>
+        <w:numPr>
+          <w:ilvl w:val="1"/>
+          <w:numId w:val="3"/>
+        </w:numPr>
+        <w:rPr>
+          <w:lang w:val="en-GB"/>
+        </w:rPr>
+      </w:pPr>
+      <w:r>
+        <w:rPr>
+          <w:lang w:val="en-GB"/>
+        </w:rPr>
+        <w:t>Select, update, insert, delete patient records</w:t>
+      </w:r>
+    </w:p>
+    <w:p>
+      <w:pPr>
+        <w:pStyle w:val="Listenabsatz"/>
+        <w:numPr>
+          <w:ilvl w:val="1"/>
+          <w:numId w:val="3"/>
+        </w:numPr>
+        <w:rPr>
+          <w:lang w:val="en-GB"/>
+        </w:rPr>
+      </w:pPr>
+      <w:r>
+        <w:rPr>
+          <w:lang w:val="en-GB"/>
+        </w:rPr>
+        <w:t>Select, update, insert, delete appointments</w:t>
+      </w:r>
+    </w:p>
+    <w:p>
+      <w:pPr>
+        <w:pStyle w:val="Listenabsatz"/>
+        <w:numPr>
+          <w:ilvl w:val="2"/>
+          <w:numId w:val="3"/>
+        </w:numPr>
+        <w:rPr>
+          <w:lang w:val="en-GB"/>
+        </w:rPr>
+      </w:pPr>
+      <w:r>
+        <w:rPr>
+          <w:lang w:val="en-GB"/>
+        </w:rPr>
+        <w:t>As “drop-in” emergency</w:t>
+      </w:r>
+    </w:p>
+    <w:p>
+      <w:pPr>
+        <w:pStyle w:val="Listenabsatz"/>
+        <w:numPr>
+          <w:ilvl w:val="2"/>
+          <w:numId w:val="3"/>
+        </w:numPr>
+        <w:rPr>
+          <w:lang w:val="en-GB"/>
+        </w:rPr>
+      </w:pPr>
+      <w:r>
+        <w:rPr>
+          <w:lang w:val="en-GB"/>
+        </w:rPr>
+        <w:t>As “pre-arranged”</w:t>
+      </w:r>
+    </w:p>
+    <w:p>
+      <w:pPr>
+        <w:pStyle w:val="Listenabsatz"/>
+        <w:numPr>
+          <w:ilvl w:val="1"/>
+          <w:numId w:val="3"/>
+        </w:numPr>
+        <w:rPr>
+          <w:lang w:val="en-GB"/>
+        </w:rPr>
+      </w:pPr>
+      <w:r>
+        <w:rPr>
+          <w:lang w:val="en-GB"/>
+        </w:rPr>
+        <w:t>View prescriptions of patients</w:t>
+      </w:r>
+    </w:p>
+    <w:p>
+      <w:pPr>
+        <w:pStyle w:val="Listenabsatz"/>
+        <w:numPr>
+          <w:ilvl w:val="1"/>
+          <w:numId w:val="3"/>
+        </w:numPr>
+        <w:rPr>
+          <w:lang w:val="en-GB"/>
+        </w:rPr>
+      </w:pPr>
+      <w:r>
+        <w:rPr>
+          <w:lang w:val="en-GB"/>
+        </w:rPr>
+        <w:t xml:space="preserve">Various functions as search, print, </w:t>
+      </w:r>
+      <w:proofErr w:type="spellStart"/>
+      <w:r>
+        <w:rPr>
+          <w:lang w:val="en-GB"/>
+        </w:rPr>
+        <w:t>etc</w:t>
+      </w:r>
+      <w:proofErr w:type="spellEnd"/>
+    </w:p>
+    <w:p>
+      <w:pPr>
+        <w:pStyle w:val="Listenabsatz"/>
+        <w:numPr>
+          <w:ilvl w:val="0"/>
+          <w:numId w:val="3"/>
+        </w:numPr>
+        <w:rPr>
+          <w:lang w:val="en-GB"/>
+        </w:rPr>
+      </w:pPr>
+      <w:r>
+        <w:rPr>
+          <w:lang w:val="en-GB"/>
+        </w:rPr>
+        <w:t>User “medical record staff”</w:t>
+      </w:r>
+    </w:p>
+    <w:p>
+      <w:pPr>
+        <w:pStyle w:val="Listenabsatz"/>
+        <w:rPr>
+          <w:lang w:val="en-GB"/>
+        </w:rPr>
+      </w:pPr>
+      <w:r>
+        <w:rPr>
+          <w:lang w:val="en-GB"/>
+        </w:rPr>
+        <w:t>Provide following key-features:</w:t>
+      </w:r>
+    </w:p>
+    <w:p>
+      <w:pPr>
+        <w:pStyle w:val="Listenabsatz"/>
+        <w:numPr>
+          <w:ilvl w:val="1"/>
+          <w:numId w:val="3"/>
+        </w:numPr>
+        <w:rPr>
+          <w:lang w:val="en-GB"/>
+        </w:rPr>
+      </w:pPr>
+      <w:r>
+        <w:rPr>
+          <w:lang w:val="en-GB"/>
+        </w:rPr>
+        <w:t>View patient records</w:t>
+      </w:r>
+    </w:p>
+    <w:p>
+      <w:pPr>
+        <w:pStyle w:val="Listenabsatz"/>
+        <w:numPr>
+          <w:ilvl w:val="1"/>
+          <w:numId w:val="3"/>
+        </w:numPr>
+        <w:rPr>
+          <w:lang w:val="en-GB"/>
+        </w:rPr>
+      </w:pPr>
+      <w:r>
+        <w:rPr>
+          <w:lang w:val="en-GB"/>
+        </w:rPr>
+        <w:t>View prescriptions</w:t>
+      </w:r>
+    </w:p>
+    <w:p>
+      <w:pPr>
+        <w:pStyle w:val="Listenabsatz"/>
+        <w:numPr>
+          <w:ilvl w:val="1"/>
+          <w:numId w:val="3"/>
+        </w:numPr>
+        <w:rPr>
+          <w:lang w:val="en-GB"/>
+        </w:rPr>
+      </w:pPr>
+      <w:r>
+        <w:rPr>
+          <w:lang w:val="en-GB"/>
+        </w:rPr>
+        <w:t>Create reports for management</w:t>
+      </w:r>
+      <w:r>
+        <w:rPr>
+          <w:lang w:val="en-GB"/>
+        </w:rPr>
+        <w:tab/>
+      </w:r>
+    </w:p>
+    <w:p>
+      <w:pPr>
+        <w:pStyle w:val="Listenabsatz"/>
+        <w:numPr>
+          <w:ilvl w:val="2"/>
+          <w:numId w:val="3"/>
+        </w:numPr>
+        <w:rPr>
+          <w:lang w:val="en-GB"/>
+        </w:rPr>
+      </w:pPr>
+      <w:r>
+        <w:rPr>
+          <w:lang w:val="en-GB"/>
+        </w:rPr>
+        <w:t>Local targets (internally)</w:t>
+      </w:r>
+    </w:p>
+    <w:p>
+      <w:pPr>
+        <w:pStyle w:val="Listenabsatz"/>
+        <w:numPr>
+          <w:ilvl w:val="2"/>
+          <w:numId w:val="3"/>
+        </w:numPr>
+        <w:rPr>
+          <w:lang w:val="en-GB"/>
+        </w:rPr>
+      </w:pPr>
+      <w:r>
+        <w:rPr>
+          <w:lang w:val="en-GB"/>
+        </w:rPr>
+        <w:t xml:space="preserve">Government targets </w:t>
+      </w:r>
+    </w:p>
+    <w:p>
+      <w:pPr>
+        <w:pStyle w:val="Listenabsatz"/>
+        <w:numPr>
+          <w:ilvl w:val="1"/>
+          <w:numId w:val="3"/>
+        </w:numPr>
+        <w:rPr>
+          <w:lang w:val="en-GB"/>
+        </w:rPr>
+      </w:pPr>
+      <w:r>
+        <w:rPr>
+          <w:lang w:val="en-GB"/>
+        </w:rPr>
+        <w:t xml:space="preserve">Various functions as search, print, </w:t>
+      </w:r>
+      <w:proofErr w:type="spellStart"/>
+      <w:r>
+        <w:rPr>
+          <w:lang w:val="en-GB"/>
+        </w:rPr>
+        <w:t>etc</w:t>
       </w:r>
       <w:bookmarkStart w:id="0" w:name="_GoBack"/>
       <w:bookmarkEnd w:id="0"/>
-    </w:p>
-    <w:p>
-      <w:pPr>
-        <w:pStyle w:val="Listenabsatz"/>
-        <w:numPr>
-          <w:ilvl w:val="0"/>
-          <w:numId w:val="3"/>
-        </w:numPr>
-        <w:rPr>
-          <w:lang w:val="en-GB"/>
-        </w:rPr>
-      </w:pPr>
-      <w:r>
-        <w:rPr>
-          <w:lang w:val="en-GB"/>
-        </w:rPr>
-        <w:t>User „clinical staff“</w:t>
-      </w:r>
-    </w:p>
-    <w:p>
-      <w:pPr>
-        <w:pStyle w:val="Listenabsatz"/>
-        <w:numPr>
-          <w:ilvl w:val="1"/>
-          <w:numId w:val="3"/>
-        </w:numPr>
-        <w:rPr>
-          <w:lang w:val="en-GB"/>
-        </w:rPr>
-      </w:pPr>
-      <w:r>
-        <w:rPr>
-          <w:lang w:val="en-GB"/>
-        </w:rPr>
-        <w:t xml:space="preserve">Select, update, insert and delete patient records </w:t>
-      </w:r>
-    </w:p>
-    <w:p>
-      <w:pPr>
-        <w:pStyle w:val="Listenabsatz"/>
-        <w:ind w:left="1440"/>
-        <w:rPr>
-          <w:lang w:val="en-GB"/>
-        </w:rPr>
-      </w:pPr>
-      <w:r>
-        <w:rPr>
-          <w:lang w:val="en-GB"/>
-        </w:rPr>
-        <w:t xml:space="preserve">(Address data like name, phone number, </w:t>
-      </w:r>
-      <w:proofErr w:type="spellStart"/>
-      <w:r>
-        <w:rPr>
-          <w:lang w:val="en-GB"/>
-        </w:rPr>
-        <w:t>etc</w:t>
-      </w:r>
       <w:proofErr w:type="spellEnd"/>
-      <w:r>
-        <w:rPr>
-          <w:lang w:val="en-GB"/>
-        </w:rPr>
-        <w:t>)</w:t>
-      </w:r>
-    </w:p>
-    <w:p>
-      <w:pPr>
-        <w:pStyle w:val="Listenabsatz"/>
-        <w:numPr>
-          <w:ilvl w:val="1"/>
-          <w:numId w:val="3"/>
-        </w:numPr>
-        <w:rPr>
-          <w:lang w:val="en-GB"/>
-        </w:rPr>
-      </w:pPr>
-      <w:r>
-        <w:rPr>
-          <w:lang w:val="en-GB"/>
-        </w:rPr>
-        <w:t xml:space="preserve">View patient history </w:t>
-      </w:r>
-    </w:p>
-    <w:p>
-      <w:pPr>
-        <w:pStyle w:val="Listenabsatz"/>
-        <w:ind w:left="1440"/>
-        <w:rPr>
-          <w:lang w:val="en-GB"/>
-        </w:rPr>
-      </w:pPr>
-      <w:r>
-        <w:rPr>
-          <w:lang w:val="en-GB"/>
-        </w:rPr>
-        <w:t>(Report)</w:t>
-      </w:r>
-    </w:p>
-    <w:p>
-      <w:pPr>
-        <w:pStyle w:val="Listenabsatz"/>
-        <w:numPr>
-          <w:ilvl w:val="1"/>
-          <w:numId w:val="3"/>
-        </w:numPr>
-        <w:rPr>
-          <w:lang w:val="en-GB"/>
-        </w:rPr>
-      </w:pPr>
-      <w:r>
-        <w:rPr>
-          <w:lang w:val="en-GB"/>
-        </w:rPr>
-        <w:t>Add record to patient with treatment</w:t>
-      </w:r>
-    </w:p>
-    <w:p>
-      <w:pPr>
-        <w:pStyle w:val="Listenabsatz"/>
-        <w:ind w:left="1440"/>
-        <w:rPr>
-          <w:lang w:val="en-GB"/>
-        </w:rPr>
-      </w:pPr>
-      <w:r>
-        <w:rPr>
-          <w:lang w:val="en-GB"/>
-        </w:rPr>
-        <w:t xml:space="preserve">(Date, prescriptions, info’s, </w:t>
-      </w:r>
-      <w:proofErr w:type="spellStart"/>
-      <w:r>
-        <w:rPr>
-          <w:lang w:val="en-GB"/>
-        </w:rPr>
-        <w:t>etc</w:t>
-      </w:r>
-      <w:proofErr w:type="spellEnd"/>
-      <w:r>
-        <w:rPr>
-          <w:lang w:val="en-GB"/>
-        </w:rPr>
-        <w:t>)</w:t>
-      </w:r>
-    </w:p>
-    <w:p>
-      <w:pPr>
-        <w:pStyle w:val="Listenabsatz"/>
-        <w:numPr>
-          <w:ilvl w:val="2"/>
-          <w:numId w:val="3"/>
-        </w:numPr>
-        <w:rPr>
-          <w:lang w:val="en-GB"/>
-        </w:rPr>
-      </w:pPr>
-      <w:r>
-        <w:rPr>
-          <w:lang w:val="en-GB"/>
-        </w:rPr>
-        <w:t>Add medicines</w:t>
-      </w:r>
-    </w:p>
-    <w:p>
-      <w:pPr>
-        <w:pStyle w:val="Listenabsatz"/>
-        <w:numPr>
-          <w:ilvl w:val="2"/>
-          <w:numId w:val="3"/>
-        </w:numPr>
-        <w:rPr>
-          <w:lang w:val="en-GB"/>
-        </w:rPr>
-      </w:pPr>
-      <w:r>
-        <w:rPr>
-          <w:lang w:val="en-GB"/>
-        </w:rPr>
-        <w:t>Add therapy</w:t>
-      </w:r>
-    </w:p>
-    <w:p>
-      <w:pPr>
-        <w:pStyle w:val="Listenabsatz"/>
-        <w:numPr>
-          <w:ilvl w:val="0"/>
-          <w:numId w:val="3"/>
-        </w:numPr>
-        <w:rPr>
-          <w:lang w:val="en-GB"/>
-        </w:rPr>
-      </w:pPr>
-      <w:r>
-        <w:rPr>
-          <w:lang w:val="en-GB"/>
-        </w:rPr>
-        <w:t>User “receptionist”</w:t>
-      </w:r>
-    </w:p>
-    <w:p>
-      <w:pPr>
-        <w:pStyle w:val="Listenabsatz"/>
-        <w:numPr>
-          <w:ilvl w:val="1"/>
-          <w:numId w:val="3"/>
-        </w:numPr>
-        <w:rPr>
-          <w:lang w:val="en-GB"/>
-        </w:rPr>
-      </w:pPr>
-      <w:r>
-        <w:rPr>
-          <w:lang w:val="en-GB"/>
-        </w:rPr>
-        <w:t>Select, update, insert, delete patient records</w:t>
-      </w:r>
-    </w:p>
-    <w:p>
-      <w:pPr>
-        <w:pStyle w:val="Listenabsatz"/>
-        <w:numPr>
-          <w:ilvl w:val="1"/>
-          <w:numId w:val="3"/>
-        </w:numPr>
-        <w:rPr>
-          <w:lang w:val="en-GB"/>
-        </w:rPr>
-      </w:pPr>
-      <w:r>
-        <w:rPr>
-          <w:lang w:val="en-GB"/>
-        </w:rPr>
-        <w:t>Select, update, insert, delete appointments</w:t>
-      </w:r>
-    </w:p>
-    <w:p>
-      <w:pPr>
-        <w:pStyle w:val="Listenabsatz"/>
-        <w:numPr>
-          <w:ilvl w:val="2"/>
-          <w:numId w:val="3"/>
-        </w:numPr>
-        <w:rPr>
-          <w:lang w:val="en-GB"/>
-        </w:rPr>
-      </w:pPr>
-      <w:r>
-        <w:rPr>
-          <w:lang w:val="en-GB"/>
-        </w:rPr>
-        <w:t>As “drop-in” emergency</w:t>
-      </w:r>
-    </w:p>
-    <w:p>
-      <w:pPr>
-        <w:pStyle w:val="Listenabsatz"/>
-        <w:numPr>
-          <w:ilvl w:val="2"/>
-          <w:numId w:val="3"/>
-        </w:numPr>
-        <w:rPr>
-          <w:lang w:val="en-GB"/>
-        </w:rPr>
-      </w:pPr>
-      <w:r>
-        <w:rPr>
-          <w:lang w:val="en-GB"/>
-        </w:rPr>
-        <w:t>As “pre-arranged”</w:t>
-      </w:r>
-    </w:p>
-    <w:p>
-      <w:pPr>
-        <w:pStyle w:val="Listenabsatz"/>
-        <w:numPr>
-          <w:ilvl w:val="1"/>
-          <w:numId w:val="3"/>
-        </w:numPr>
-        <w:rPr>
-          <w:lang w:val="en-GB"/>
-        </w:rPr>
-      </w:pPr>
-      <w:r>
-        <w:rPr>
-          <w:lang w:val="en-GB"/>
-        </w:rPr>
-        <w:t>View prescriptions of patients</w:t>
-      </w:r>
-    </w:p>
-    <w:p>
-      <w:pPr>
-        <w:pStyle w:val="Listenabsatz"/>
-        <w:numPr>
-          <w:ilvl w:val="0"/>
-          <w:numId w:val="3"/>
-        </w:numPr>
-        <w:rPr>
-          <w:lang w:val="en-GB"/>
-        </w:rPr>
-      </w:pPr>
-      <w:r>
-        <w:rPr>
-          <w:lang w:val="en-GB"/>
-        </w:rPr>
-        <w:t>User “medical record staff”</w:t>
-      </w:r>
-    </w:p>
-    <w:p>
-      <w:pPr>
-        <w:pStyle w:val="Listenabsatz"/>
-        <w:numPr>
-          <w:ilvl w:val="1"/>
-          <w:numId w:val="3"/>
-        </w:numPr>
-        <w:rPr>
-          <w:lang w:val="en-GB"/>
-        </w:rPr>
-      </w:pPr>
-      <w:r>
-        <w:rPr>
-          <w:lang w:val="en-GB"/>
-        </w:rPr>
-        <w:t>View patient records</w:t>
-      </w:r>
-    </w:p>
-    <w:p>
-      <w:pPr>
-        <w:pStyle w:val="Listenabsatz"/>
-        <w:numPr>
-          <w:ilvl w:val="1"/>
-          <w:numId w:val="3"/>
-        </w:numPr>
-        <w:rPr>
-          <w:lang w:val="en-GB"/>
-        </w:rPr>
-      </w:pPr>
-      <w:r>
-        <w:rPr>
-          <w:lang w:val="en-GB"/>
-        </w:rPr>
-        <w:t>View prescriptions</w:t>
-      </w:r>
-    </w:p>
-    <w:p>
-      <w:pPr>
-        <w:pStyle w:val="Listenabsatz"/>
-        <w:numPr>
-          <w:ilvl w:val="1"/>
-          <w:numId w:val="3"/>
-        </w:numPr>
-        <w:rPr>
-          <w:lang w:val="en-GB"/>
-        </w:rPr>
-      </w:pPr>
-      <w:r>
-        <w:rPr>
-          <w:lang w:val="en-GB"/>
-        </w:rPr>
-        <w:t>Create reports for management</w:t>
-      </w:r>
-      <w:r>
-        <w:rPr>
-          <w:lang w:val="en-GB"/>
-        </w:rPr>
-        <w:tab/>
-      </w:r>
-    </w:p>
-    <w:p>
-      <w:pPr>
-        <w:pStyle w:val="Listenabsatz"/>
-        <w:numPr>
-          <w:ilvl w:val="2"/>
-          <w:numId w:val="3"/>
-        </w:numPr>
-        <w:rPr>
-          <w:lang w:val="en-GB"/>
-        </w:rPr>
-      </w:pPr>
-      <w:r>
-        <w:rPr>
-          <w:lang w:val="en-GB"/>
-        </w:rPr>
-        <w:t>Local targets (internally)</w:t>
-      </w:r>
-    </w:p>
-    <w:p>
-      <w:pPr>
-        <w:pStyle w:val="Listenabsatz"/>
-        <w:numPr>
-          <w:ilvl w:val="2"/>
-          <w:numId w:val="3"/>
-        </w:numPr>
-        <w:rPr>
-          <w:lang w:val="en-GB"/>
-        </w:rPr>
-      </w:pPr>
-      <w:r>
-        <w:rPr>
-          <w:lang w:val="en-GB"/>
-        </w:rPr>
-        <w:t xml:space="preserve">Government targets </w:t>
-      </w:r>
     </w:p>
     <w:p>
       <w:pPr>
@@ -646,7 +820,7 @@
         <w:rPr>
           <w:lang w:val="en-GB"/>
         </w:rPr>
-        <w:t>High frequent availability</w:t>
+        <w:t xml:space="preserve">Infrastructure available </w:t>
       </w:r>
     </w:p>
     <w:p>
@@ -664,7 +838,13 @@
         <w:rPr>
           <w:lang w:val="en-GB"/>
         </w:rPr>
-        <w:t>Delivery in time</w:t>
+        <w:t>High frequent availability</w:t>
+      </w:r>
+      <w:r>
+        <w:rPr>
+          <w:lang w:val="en-GB"/>
+        </w:rPr>
+        <w:t xml:space="preserve"> of Internet access, own webserver, etc. uptime goal 99.5%</w:t>
       </w:r>
     </w:p>
     <w:p>
@@ -682,7 +862,7 @@
         <w:rPr>
           <w:lang w:val="en-GB"/>
         </w:rPr>
-        <w:t>Low/acceptable costs of infrastructure (Hardware)</w:t>
+        <w:t>To observer the law (data security, privacy protection)</w:t>
       </w:r>
     </w:p>
     <w:p>
@@ -700,7 +880,7 @@
         <w:rPr>
           <w:lang w:val="en-GB"/>
         </w:rPr>
-        <w:t>Acceptance and aid from payer’s (government, insurances, private hospitals)</w:t>
+        <w:t>Delivery in time</w:t>
       </w:r>
     </w:p>
     <w:p>
@@ -718,6 +898,42 @@
         <w:rPr>
           <w:lang w:val="en-GB"/>
         </w:rPr>
+        <w:t>Low/acceptable costs of infrastructure (Hardware)</w:t>
+      </w:r>
+    </w:p>
+    <w:p>
+      <w:pPr>
+        <w:pStyle w:val="Listenabsatz"/>
+        <w:numPr>
+          <w:ilvl w:val="0"/>
+          <w:numId w:val="4"/>
+        </w:numPr>
+        <w:rPr>
+          <w:lang w:val="en-GB"/>
+        </w:rPr>
+      </w:pPr>
+      <w:r>
+        <w:rPr>
+          <w:lang w:val="en-GB"/>
+        </w:rPr>
+        <w:t>Acceptance and aid from payer’s (government, insurances, private hospitals)</w:t>
+      </w:r>
+    </w:p>
+    <w:p>
+      <w:pPr>
+        <w:pStyle w:val="Listenabsatz"/>
+        <w:numPr>
+          <w:ilvl w:val="0"/>
+          <w:numId w:val="4"/>
+        </w:numPr>
+        <w:rPr>
+          <w:lang w:val="en-GB"/>
+        </w:rPr>
+      </w:pPr>
+      <w:r>
+        <w:rPr>
+          <w:lang w:val="en-GB"/>
+        </w:rPr>
         <w:t>Market available (</w:t>
       </w:r>
       <w:r>
@@ -729,6 +945,24 @@
     </w:p>
     <w:p>
       <w:pPr>
+        <w:pStyle w:val="Listenabsatz"/>
+        <w:numPr>
+          <w:ilvl w:val="0"/>
+          <w:numId w:val="4"/>
+        </w:numPr>
+        <w:rPr>
+          <w:lang w:val="en-GB"/>
+        </w:rPr>
+      </w:pPr>
+      <w:r>
+        <w:rPr>
+          <w:lang w:val="en-GB"/>
+        </w:rPr>
+        <w:t xml:space="preserve">Working project management </w:t>
+      </w:r>
+    </w:p>
+    <w:p>
+      <w:pPr>
         <w:rPr>
           <w:lang w:val="en-GB"/>
         </w:rPr>
@@ -745,6 +979,7 @@
         <w:rPr>
           <w:lang w:val="en-GB"/>
         </w:rPr>
+        <w:lastRenderedPageBreak/>
         <w:t>Potential system components and high-level architecture</w:t>
       </w:r>
     </w:p>
@@ -979,7 +1214,6 @@
         <w:rPr>
           <w:lang w:val="en-GB"/>
         </w:rPr>
-        <w:lastRenderedPageBreak/>
         <w:t xml:space="preserve">Either in database as functions, procedures, </w:t>
       </w:r>
       <w:proofErr w:type="spellStart"/>
@@ -1222,7 +1456,7 @@
         <w:sz w:val="16"/>
         <w:lang w:val="en-GB"/>
       </w:rPr>
-      <w:t>00/00/0000 00:00</w:t>
+      <w:t>28/02/2013 22:24</w:t>
     </w:r>
     <w:r>
       <w:rPr>
@@ -1299,16 +1533,31 @@
       </w:rPr>
       <w:t>/</w:t>
     </w:r>
-    <w:fldSimple w:instr=" NUMPAGES   \* MERGEFORMAT ">
-      <w:r>
-        <w:rPr>
-          <w:noProof/>
-          <w:sz w:val="16"/>
-          <w:lang w:val="en-GB"/>
-        </w:rPr>
-        <w:t>2</w:t>
-      </w:r>
-    </w:fldSimple>
+    <w:r>
+      <w:fldChar w:fldCharType="begin"/>
+    </w:r>
+    <w:r>
+      <w:instrText xml:space="preserve"> NUMPAGES   \* MERGEFORMAT </w:instrText>
+    </w:r>
+    <w:r>
+      <w:fldChar w:fldCharType="separate"/>
+    </w:r>
+    <w:r>
+      <w:rPr>
+        <w:noProof/>
+        <w:sz w:val="16"/>
+        <w:lang w:val="en-GB"/>
+      </w:rPr>
+      <w:t>2</w:t>
+    </w:r>
+    <w:r>
+      <w:rPr>
+        <w:noProof/>
+        <w:sz w:val="16"/>
+        <w:lang w:val="en-GB"/>
+      </w:rPr>
+      <w:fldChar w:fldCharType="end"/>
+    </w:r>
   </w:p>
   <w:p>
     <w:pPr>

</xml_diff>

<commit_message>
add cs task 1, third version
</commit_message>
<xml_diff>
--- a/ch.bfh.bti7081.s2013.black/doc/taskRepository/1/CS Task 1.docx
+++ b/ch.bfh.bti7081.s2013.black/doc/taskRepository/1/CS Task 1.docx
@@ -762,386 +762,416 @@
         </w:rPr>
         <w:t>etc</w:t>
       </w:r>
+      <w:proofErr w:type="spellEnd"/>
+    </w:p>
+    <w:p>
+      <w:pPr>
+        <w:rPr>
+          <w:lang w:val="en-GB"/>
+        </w:rPr>
+      </w:pPr>
+    </w:p>
+    <w:p>
+      <w:pPr>
+        <w:pStyle w:val="berschrift2"/>
+        <w:rPr>
+          <w:lang w:val="en-GB"/>
+        </w:rPr>
+      </w:pPr>
+      <w:r>
+        <w:rPr>
+          <w:lang w:val="en-GB"/>
+        </w:rPr>
+        <w:t>Critical success factors</w:t>
+      </w:r>
+    </w:p>
+    <w:p>
+      <w:pPr>
+        <w:pStyle w:val="Listenabsatz"/>
+        <w:numPr>
+          <w:ilvl w:val="0"/>
+          <w:numId w:val="4"/>
+        </w:numPr>
+        <w:rPr>
+          <w:lang w:val="en-GB"/>
+        </w:rPr>
+      </w:pPr>
+      <w:r>
+        <w:rPr>
+          <w:lang w:val="en-GB"/>
+        </w:rPr>
+        <w:t xml:space="preserve">Common known usability </w:t>
+      </w:r>
+    </w:p>
+    <w:p>
+      <w:pPr>
+        <w:pStyle w:val="Listenabsatz"/>
+        <w:numPr>
+          <w:ilvl w:val="0"/>
+          <w:numId w:val="4"/>
+        </w:numPr>
+        <w:rPr>
+          <w:lang w:val="en-GB"/>
+        </w:rPr>
+      </w:pPr>
+      <w:r>
+        <w:rPr>
+          <w:lang w:val="en-GB"/>
+        </w:rPr>
+        <w:t xml:space="preserve">Infrastructure available </w:t>
+      </w:r>
+    </w:p>
+    <w:p>
+      <w:pPr>
+        <w:pStyle w:val="Listenabsatz"/>
+        <w:numPr>
+          <w:ilvl w:val="0"/>
+          <w:numId w:val="4"/>
+        </w:numPr>
+        <w:rPr>
+          <w:lang w:val="en-GB"/>
+        </w:rPr>
+      </w:pPr>
+      <w:r>
+        <w:rPr>
+          <w:lang w:val="en-GB"/>
+        </w:rPr>
+        <w:t>High frequent availability</w:t>
+      </w:r>
+      <w:r>
+        <w:rPr>
+          <w:lang w:val="en-GB"/>
+        </w:rPr>
+        <w:t xml:space="preserve"> of Internet access, own webserver, etc. uptime goal 99.5%</w:t>
+      </w:r>
+    </w:p>
+    <w:p>
+      <w:pPr>
+        <w:pStyle w:val="Listenabsatz"/>
+        <w:numPr>
+          <w:ilvl w:val="0"/>
+          <w:numId w:val="4"/>
+        </w:numPr>
+        <w:rPr>
+          <w:lang w:val="en-GB"/>
+        </w:rPr>
+      </w:pPr>
+      <w:r>
+        <w:rPr>
+          <w:lang w:val="en-GB"/>
+        </w:rPr>
+        <w:t>To observer the law (data security, privacy protection)</w:t>
+      </w:r>
+    </w:p>
+    <w:p>
+      <w:pPr>
+        <w:pStyle w:val="Listenabsatz"/>
+        <w:numPr>
+          <w:ilvl w:val="0"/>
+          <w:numId w:val="4"/>
+        </w:numPr>
+        <w:rPr>
+          <w:lang w:val="en-GB"/>
+        </w:rPr>
+      </w:pPr>
+      <w:r>
+        <w:rPr>
+          <w:lang w:val="en-GB"/>
+        </w:rPr>
+        <w:t>Delivery in time</w:t>
+      </w:r>
+    </w:p>
+    <w:p>
+      <w:pPr>
+        <w:pStyle w:val="Listenabsatz"/>
+        <w:numPr>
+          <w:ilvl w:val="0"/>
+          <w:numId w:val="4"/>
+        </w:numPr>
+        <w:rPr>
+          <w:lang w:val="en-GB"/>
+        </w:rPr>
+      </w:pPr>
+      <w:r>
+        <w:rPr>
+          <w:lang w:val="en-GB"/>
+        </w:rPr>
+        <w:t>Low/acceptable costs of infrastructure (Hardware)</w:t>
+      </w:r>
+    </w:p>
+    <w:p>
+      <w:pPr>
+        <w:pStyle w:val="Listenabsatz"/>
+        <w:numPr>
+          <w:ilvl w:val="0"/>
+          <w:numId w:val="4"/>
+        </w:numPr>
+        <w:rPr>
+          <w:lang w:val="en-GB"/>
+        </w:rPr>
+      </w:pPr>
+      <w:r>
+        <w:rPr>
+          <w:lang w:val="en-GB"/>
+        </w:rPr>
+        <w:t>Acceptance and aid from payer’s (government, insurances, private hospitals)</w:t>
+      </w:r>
+    </w:p>
+    <w:p>
+      <w:pPr>
+        <w:pStyle w:val="Listenabsatz"/>
+        <w:numPr>
+          <w:ilvl w:val="0"/>
+          <w:numId w:val="4"/>
+        </w:numPr>
+        <w:rPr>
+          <w:lang w:val="en-GB"/>
+        </w:rPr>
+      </w:pPr>
+      <w:r>
+        <w:rPr>
+          <w:lang w:val="en-GB"/>
+        </w:rPr>
+        <w:t>Market available (</w:t>
+      </w:r>
+      <w:r>
+        <w:rPr>
+          <w:lang w:val="en-GB"/>
+        </w:rPr>
+        <w:t>mental health problem patients available)</w:t>
+      </w:r>
+    </w:p>
+    <w:p>
+      <w:pPr>
+        <w:pStyle w:val="Listenabsatz"/>
+        <w:numPr>
+          <w:ilvl w:val="0"/>
+          <w:numId w:val="4"/>
+        </w:numPr>
+        <w:rPr>
+          <w:lang w:val="en-GB"/>
+        </w:rPr>
+      </w:pPr>
+      <w:r>
+        <w:rPr>
+          <w:lang w:val="en-GB"/>
+        </w:rPr>
+        <w:t xml:space="preserve">Working project management </w:t>
+      </w:r>
+    </w:p>
+    <w:p>
+      <w:pPr>
+        <w:rPr>
+          <w:lang w:val="en-GB"/>
+        </w:rPr>
+      </w:pPr>
+    </w:p>
+    <w:p>
+      <w:pPr>
+        <w:pStyle w:val="berschrift2"/>
+        <w:rPr>
+          <w:lang w:val="en-GB"/>
+        </w:rPr>
+      </w:pPr>
+      <w:r>
+        <w:rPr>
+          <w:lang w:val="en-GB"/>
+        </w:rPr>
+        <w:lastRenderedPageBreak/>
+        <w:t>Potential system components and high-level architecture</w:t>
+      </w:r>
+    </w:p>
+    <w:p>
+      <w:pPr>
+        <w:pStyle w:val="Listenabsatz"/>
+        <w:numPr>
+          <w:ilvl w:val="0"/>
+          <w:numId w:val="5"/>
+        </w:numPr>
+        <w:rPr>
+          <w:lang w:val="en-GB"/>
+        </w:rPr>
+      </w:pPr>
+      <w:r>
+        <w:rPr>
+          <w:lang w:val="en-GB"/>
+        </w:rPr>
+        <w:t>Components</w:t>
+      </w:r>
+    </w:p>
+    <w:p>
+      <w:pPr>
+        <w:pStyle w:val="Listenabsatz"/>
+        <w:numPr>
+          <w:ilvl w:val="1"/>
+          <w:numId w:val="5"/>
+        </w:numPr>
+        <w:rPr>
+          <w:lang w:val="en-GB"/>
+        </w:rPr>
+      </w:pPr>
+      <w:r>
+        <w:rPr>
+          <w:lang w:val="en-GB"/>
+        </w:rPr>
+        <w:t xml:space="preserve">Clients </w:t>
+      </w:r>
+    </w:p>
+    <w:p>
+      <w:pPr>
+        <w:pStyle w:val="Listenabsatz"/>
+        <w:numPr>
+          <w:ilvl w:val="2"/>
+          <w:numId w:val="5"/>
+        </w:numPr>
+        <w:rPr>
+          <w:lang w:val="en-GB"/>
+        </w:rPr>
+      </w:pPr>
+      <w:r>
+        <w:rPr>
+          <w:lang w:val="en-GB"/>
+        </w:rPr>
+        <w:t>Including devices like barcode scanners, scanners, printers, cameras</w:t>
+      </w:r>
+    </w:p>
+    <w:p>
+      <w:pPr>
+        <w:pStyle w:val="Listenabsatz"/>
+        <w:ind w:left="2160"/>
+        <w:rPr>
+          <w:lang w:val="en-GB"/>
+        </w:rPr>
+      </w:pPr>
+      <w:r>
+        <w:rPr>
+          <w:lang w:val="en-GB"/>
+        </w:rPr>
+        <w:t xml:space="preserve">Define environment like OS, Java version, architecture </w:t>
+      </w:r>
+    </w:p>
+    <w:p>
+      <w:pPr>
+        <w:pStyle w:val="Listenabsatz"/>
+        <w:numPr>
+          <w:ilvl w:val="1"/>
+          <w:numId w:val="5"/>
+        </w:numPr>
+        <w:rPr>
+          <w:lang w:val="en-GB"/>
+        </w:rPr>
+      </w:pPr>
+      <w:r>
+        <w:rPr>
+          <w:lang w:val="en-GB"/>
+        </w:rPr>
+        <w:t>Servers</w:t>
+      </w:r>
+    </w:p>
+    <w:p>
+      <w:pPr>
+        <w:pStyle w:val="Listenabsatz"/>
+        <w:numPr>
+          <w:ilvl w:val="2"/>
+          <w:numId w:val="5"/>
+        </w:numPr>
+        <w:rPr>
+          <w:lang w:val="en-GB"/>
+        </w:rPr>
+      </w:pPr>
+      <w:r>
+        <w:rPr>
+          <w:lang w:val="en-GB"/>
+        </w:rPr>
+        <w:t xml:space="preserve">Representing DB-Server, Webserver, Fileserver , </w:t>
+      </w:r>
+      <w:proofErr w:type="spellStart"/>
+      <w:r>
+        <w:rPr>
+          <w:lang w:val="en-GB"/>
+        </w:rPr>
+        <w:t>etc</w:t>
+      </w:r>
+      <w:proofErr w:type="spellEnd"/>
+    </w:p>
+    <w:p>
+      <w:pPr>
+        <w:pStyle w:val="Listenabsatz"/>
+        <w:ind w:left="2160"/>
+        <w:rPr>
+          <w:lang w:val="en-GB"/>
+        </w:rPr>
+      </w:pPr>
+      <w:r>
+        <w:rPr>
+          <w:lang w:val="en-GB"/>
+        </w:rPr>
+        <w:t xml:space="preserve">Define environment, architecture </w:t>
+      </w:r>
+    </w:p>
+    <w:p>
+      <w:pPr>
+        <w:pStyle w:val="Listenabsatz"/>
+        <w:numPr>
+          <w:ilvl w:val="1"/>
+          <w:numId w:val="5"/>
+        </w:numPr>
+        <w:rPr>
+          <w:lang w:val="en-GB"/>
+        </w:rPr>
+      </w:pPr>
+      <w:r>
+        <w:rPr>
+          <w:lang w:val="en-GB"/>
+        </w:rPr>
+        <w:t xml:space="preserve">Network communication </w:t>
+      </w:r>
+    </w:p>
+    <w:p>
+      <w:pPr>
+        <w:pStyle w:val="Listenabsatz"/>
+        <w:numPr>
+          <w:ilvl w:val="2"/>
+          <w:numId w:val="5"/>
+        </w:numPr>
+        <w:rPr>
+          <w:lang w:val="en-GB"/>
+        </w:rPr>
+      </w:pPr>
+      <w:r>
+        <w:rPr>
+          <w:lang w:val="en-GB"/>
+        </w:rPr>
+        <w:t xml:space="preserve">Firewall, providing network access, </w:t>
+      </w:r>
+      <w:proofErr w:type="spellStart"/>
+      <w:r>
+        <w:rPr>
+          <w:lang w:val="en-GB"/>
+        </w:rPr>
+        <w:t>etc</w:t>
+      </w:r>
+      <w:proofErr w:type="spellEnd"/>
+    </w:p>
+    <w:p>
+      <w:pPr>
+        <w:pStyle w:val="Listenabsatz"/>
+        <w:numPr>
+          <w:ilvl w:val="0"/>
+          <w:numId w:val="5"/>
+        </w:numPr>
+        <w:rPr>
+          <w:lang w:val="en-GB"/>
+        </w:rPr>
+      </w:pPr>
+      <w:r>
+        <w:rPr>
+          <w:lang w:val="en-GB"/>
+        </w:rPr>
+        <w:t>High-level architecture</w:t>
+      </w:r>
       <w:bookmarkStart w:id="0" w:name="_GoBack"/>
       <w:bookmarkEnd w:id="0"/>
-      <w:proofErr w:type="spellEnd"/>
-    </w:p>
-    <w:p>
-      <w:pPr>
-        <w:rPr>
-          <w:lang w:val="en-GB"/>
-        </w:rPr>
-      </w:pPr>
-    </w:p>
-    <w:p>
-      <w:pPr>
-        <w:pStyle w:val="berschrift2"/>
-        <w:rPr>
-          <w:lang w:val="en-GB"/>
-        </w:rPr>
-      </w:pPr>
-      <w:r>
-        <w:rPr>
-          <w:lang w:val="en-GB"/>
-        </w:rPr>
-        <w:t>Critical success factors</w:t>
-      </w:r>
-    </w:p>
-    <w:p>
-      <w:pPr>
-        <w:pStyle w:val="Listenabsatz"/>
-        <w:numPr>
-          <w:ilvl w:val="0"/>
-          <w:numId w:val="4"/>
-        </w:numPr>
-        <w:rPr>
-          <w:lang w:val="en-GB"/>
-        </w:rPr>
-      </w:pPr>
-      <w:r>
-        <w:rPr>
-          <w:lang w:val="en-GB"/>
-        </w:rPr>
-        <w:t xml:space="preserve">Common known usability </w:t>
-      </w:r>
-    </w:p>
-    <w:p>
-      <w:pPr>
-        <w:pStyle w:val="Listenabsatz"/>
-        <w:numPr>
-          <w:ilvl w:val="0"/>
-          <w:numId w:val="4"/>
-        </w:numPr>
-        <w:rPr>
-          <w:lang w:val="en-GB"/>
-        </w:rPr>
-      </w:pPr>
-      <w:r>
-        <w:rPr>
-          <w:lang w:val="en-GB"/>
-        </w:rPr>
-        <w:t xml:space="preserve">Infrastructure available </w:t>
-      </w:r>
-    </w:p>
-    <w:p>
-      <w:pPr>
-        <w:pStyle w:val="Listenabsatz"/>
-        <w:numPr>
-          <w:ilvl w:val="0"/>
-          <w:numId w:val="4"/>
-        </w:numPr>
-        <w:rPr>
-          <w:lang w:val="en-GB"/>
-        </w:rPr>
-      </w:pPr>
-      <w:r>
-        <w:rPr>
-          <w:lang w:val="en-GB"/>
-        </w:rPr>
-        <w:t>High frequent availability</w:t>
-      </w:r>
-      <w:r>
-        <w:rPr>
-          <w:lang w:val="en-GB"/>
-        </w:rPr>
-        <w:t xml:space="preserve"> of Internet access, own webserver, etc. uptime goal 99.5%</w:t>
-      </w:r>
-    </w:p>
-    <w:p>
-      <w:pPr>
-        <w:pStyle w:val="Listenabsatz"/>
-        <w:numPr>
-          <w:ilvl w:val="0"/>
-          <w:numId w:val="4"/>
-        </w:numPr>
-        <w:rPr>
-          <w:lang w:val="en-GB"/>
-        </w:rPr>
-      </w:pPr>
-      <w:r>
-        <w:rPr>
-          <w:lang w:val="en-GB"/>
-        </w:rPr>
-        <w:t>To observer the law (data security, privacy protection)</w:t>
-      </w:r>
-    </w:p>
-    <w:p>
-      <w:pPr>
-        <w:pStyle w:val="Listenabsatz"/>
-        <w:numPr>
-          <w:ilvl w:val="0"/>
-          <w:numId w:val="4"/>
-        </w:numPr>
-        <w:rPr>
-          <w:lang w:val="en-GB"/>
-        </w:rPr>
-      </w:pPr>
-      <w:r>
-        <w:rPr>
-          <w:lang w:val="en-GB"/>
-        </w:rPr>
-        <w:t>Delivery in time</w:t>
-      </w:r>
-    </w:p>
-    <w:p>
-      <w:pPr>
-        <w:pStyle w:val="Listenabsatz"/>
-        <w:numPr>
-          <w:ilvl w:val="0"/>
-          <w:numId w:val="4"/>
-        </w:numPr>
-        <w:rPr>
-          <w:lang w:val="en-GB"/>
-        </w:rPr>
-      </w:pPr>
-      <w:r>
-        <w:rPr>
-          <w:lang w:val="en-GB"/>
-        </w:rPr>
-        <w:t>Low/acceptable costs of infrastructure (Hardware)</w:t>
-      </w:r>
-    </w:p>
-    <w:p>
-      <w:pPr>
-        <w:pStyle w:val="Listenabsatz"/>
-        <w:numPr>
-          <w:ilvl w:val="0"/>
-          <w:numId w:val="4"/>
-        </w:numPr>
-        <w:rPr>
-          <w:lang w:val="en-GB"/>
-        </w:rPr>
-      </w:pPr>
-      <w:r>
-        <w:rPr>
-          <w:lang w:val="en-GB"/>
-        </w:rPr>
-        <w:t>Acceptance and aid from payer’s (government, insurances, private hospitals)</w:t>
-      </w:r>
-    </w:p>
-    <w:p>
-      <w:pPr>
-        <w:pStyle w:val="Listenabsatz"/>
-        <w:numPr>
-          <w:ilvl w:val="0"/>
-          <w:numId w:val="4"/>
-        </w:numPr>
-        <w:rPr>
-          <w:lang w:val="en-GB"/>
-        </w:rPr>
-      </w:pPr>
-      <w:r>
-        <w:rPr>
-          <w:lang w:val="en-GB"/>
-        </w:rPr>
-        <w:t>Market available (</w:t>
-      </w:r>
-      <w:r>
-        <w:rPr>
-          <w:lang w:val="en-GB"/>
-        </w:rPr>
-        <w:t>mental health problem patients available)</w:t>
-      </w:r>
-    </w:p>
-    <w:p>
-      <w:pPr>
-        <w:pStyle w:val="Listenabsatz"/>
-        <w:numPr>
-          <w:ilvl w:val="0"/>
-          <w:numId w:val="4"/>
-        </w:numPr>
-        <w:rPr>
-          <w:lang w:val="en-GB"/>
-        </w:rPr>
-      </w:pPr>
-      <w:r>
-        <w:rPr>
-          <w:lang w:val="en-GB"/>
-        </w:rPr>
-        <w:t xml:space="preserve">Working project management </w:t>
-      </w:r>
-    </w:p>
-    <w:p>
-      <w:pPr>
-        <w:rPr>
-          <w:lang w:val="en-GB"/>
-        </w:rPr>
-      </w:pPr>
-    </w:p>
-    <w:p>
-      <w:pPr>
-        <w:pStyle w:val="berschrift2"/>
-        <w:rPr>
-          <w:lang w:val="en-GB"/>
-        </w:rPr>
-      </w:pPr>
-      <w:r>
-        <w:rPr>
-          <w:lang w:val="en-GB"/>
-        </w:rPr>
-        <w:lastRenderedPageBreak/>
-        <w:t>Potential system components and high-level architecture</w:t>
-      </w:r>
-    </w:p>
-    <w:p>
-      <w:pPr>
-        <w:pStyle w:val="Listenabsatz"/>
-        <w:numPr>
-          <w:ilvl w:val="0"/>
-          <w:numId w:val="5"/>
-        </w:numPr>
-        <w:rPr>
-          <w:lang w:val="en-GB"/>
-        </w:rPr>
-      </w:pPr>
-      <w:r>
-        <w:rPr>
-          <w:lang w:val="en-GB"/>
-        </w:rPr>
-        <w:t>Components</w:t>
-      </w:r>
-    </w:p>
-    <w:p>
-      <w:pPr>
-        <w:pStyle w:val="Listenabsatz"/>
-        <w:numPr>
-          <w:ilvl w:val="1"/>
-          <w:numId w:val="5"/>
-        </w:numPr>
-        <w:rPr>
-          <w:lang w:val="en-GB"/>
-        </w:rPr>
-      </w:pPr>
-      <w:r>
-        <w:rPr>
-          <w:lang w:val="en-GB"/>
-        </w:rPr>
-        <w:t xml:space="preserve">Clients </w:t>
-      </w:r>
-    </w:p>
-    <w:p>
-      <w:pPr>
-        <w:pStyle w:val="Listenabsatz"/>
-        <w:numPr>
-          <w:ilvl w:val="2"/>
-          <w:numId w:val="5"/>
-        </w:numPr>
-        <w:rPr>
-          <w:lang w:val="en-GB"/>
-        </w:rPr>
-      </w:pPr>
-      <w:r>
-        <w:rPr>
-          <w:lang w:val="en-GB"/>
-        </w:rPr>
-        <w:t>Including devices like barcode scanners, scanners, printers, cameras</w:t>
-      </w:r>
-    </w:p>
-    <w:p>
-      <w:pPr>
-        <w:pStyle w:val="Listenabsatz"/>
-        <w:numPr>
-          <w:ilvl w:val="1"/>
-          <w:numId w:val="5"/>
-        </w:numPr>
-        <w:rPr>
-          <w:lang w:val="en-GB"/>
-        </w:rPr>
-      </w:pPr>
-      <w:r>
-        <w:rPr>
-          <w:lang w:val="en-GB"/>
-        </w:rPr>
-        <w:t>Servers</w:t>
-      </w:r>
-    </w:p>
-    <w:p>
-      <w:pPr>
-        <w:pStyle w:val="Listenabsatz"/>
-        <w:numPr>
-          <w:ilvl w:val="2"/>
-          <w:numId w:val="5"/>
-        </w:numPr>
-        <w:rPr>
-          <w:lang w:val="en-GB"/>
-        </w:rPr>
-      </w:pPr>
-      <w:r>
-        <w:rPr>
-          <w:lang w:val="en-GB"/>
-        </w:rPr>
-        <w:t xml:space="preserve">Representing DB-Server, Webserver, Fileserver , </w:t>
-      </w:r>
-      <w:proofErr w:type="spellStart"/>
-      <w:r>
-        <w:rPr>
-          <w:lang w:val="en-GB"/>
-        </w:rPr>
-        <w:t>etc</w:t>
-      </w:r>
-      <w:proofErr w:type="spellEnd"/>
-    </w:p>
-    <w:p>
-      <w:pPr>
-        <w:pStyle w:val="Listenabsatz"/>
-        <w:numPr>
-          <w:ilvl w:val="1"/>
-          <w:numId w:val="5"/>
-        </w:numPr>
-        <w:rPr>
-          <w:lang w:val="en-GB"/>
-        </w:rPr>
-      </w:pPr>
-      <w:r>
-        <w:rPr>
-          <w:lang w:val="en-GB"/>
-        </w:rPr>
-        <w:t xml:space="preserve">Network communication </w:t>
-      </w:r>
-    </w:p>
-    <w:p>
-      <w:pPr>
-        <w:pStyle w:val="Listenabsatz"/>
-        <w:numPr>
-          <w:ilvl w:val="2"/>
-          <w:numId w:val="5"/>
-        </w:numPr>
-        <w:rPr>
-          <w:lang w:val="en-GB"/>
-        </w:rPr>
-      </w:pPr>
-      <w:r>
-        <w:rPr>
-          <w:lang w:val="en-GB"/>
-        </w:rPr>
-        <w:t xml:space="preserve">Firewall, providing network access, </w:t>
-      </w:r>
-      <w:proofErr w:type="spellStart"/>
-      <w:r>
-        <w:rPr>
-          <w:lang w:val="en-GB"/>
-        </w:rPr>
-        <w:t>etc</w:t>
-      </w:r>
-      <w:proofErr w:type="spellEnd"/>
-    </w:p>
-    <w:p>
-      <w:pPr>
-        <w:pStyle w:val="Listenabsatz"/>
-        <w:numPr>
-          <w:ilvl w:val="0"/>
-          <w:numId w:val="5"/>
-        </w:numPr>
-        <w:rPr>
-          <w:lang w:val="en-GB"/>
-        </w:rPr>
-      </w:pPr>
-      <w:r>
-        <w:rPr>
-          <w:lang w:val="en-GB"/>
-        </w:rPr>
-        <w:t>High-level architecture</w:t>
-      </w:r>
     </w:p>
     <w:p>
       <w:pPr>
@@ -1518,7 +1548,7 @@
         <w:sz w:val="16"/>
         <w:lang w:val="en-GB"/>
       </w:rPr>
-      <w:t>1</w:t>
+      <w:t>2</w:t>
     </w:r>
     <w:r>
       <w:rPr>

</xml_diff>